<commit_message>
Enhance app functionality by adding natural language summary display and improving typography for better readability. Update intent classification to include 'schema' category and refactor SQL generation to utilize schema context. Introduce a new VisualizationAgent for chart planning and rendering, and implement detailed debug information tracking in the OrchestratorAgent.
</commit_message>
<xml_diff>
--- a/report/question.docx
+++ b/report/question.docx
@@ -893,7 +893,11 @@
         <w:t>?</w:t>
       </w:r>
     </w:p>
-    <w:p/>
+    <w:p>
+      <w:r>
+        <w:t>Plot the daily Units Sold for product P0001 by store S001 between 2022-05-01 and 2022-05-31.</w:t>
+      </w:r>
+    </w:p>
     <w:sectPr>
       <w:pgSz w:w="12240" w:h="15840"/>
       <w:pgMar w:top="1440" w:right="1440" w:bottom="1440" w:left="1440" w:header="720" w:footer="720" w:gutter="0"/>

</xml_diff>